<commit_message>
swap out documents with updated topx logo
</commit_message>
<xml_diff>
--- a/files/topx-resources/intro-to-topx-email.docx
+++ b/files/topx-resources/intro-to-topx-email.docx
@@ -508,7 +508,7 @@
             <wp:extent cx="7810500" cy="146304"/>
             <wp:effectExtent b="0" l="0" r="0" t="0"/>
             <wp:wrapSquare wrapText="bothSides" distB="393192" distT="114300" distL="114300" distR="114300"/>
-            <wp:docPr id="2" name="image2.png"/>
+            <wp:docPr id="3" name="image2.png"/>
             <a:graphic>
               <a:graphicData uri="http://schemas.openxmlformats.org/drawingml/2006/picture">
                 <pic:pic>
@@ -589,12 +589,18 @@
       <w:rPr/>
     </w:pPr>
     <w:r>
-      <w:rPr/>
+      <w:rPr>
+        <w:rFonts w:ascii="Poppins" w:cs="Poppins" w:eastAsia="Poppins" w:hAnsi="Poppins"/>
+        <w:color w:val="545e6a"/>
+        <w:sz w:val="21"/>
+        <w:szCs w:val="21"/>
+        <w:highlight w:val="white"/>
+      </w:rPr>
       <w:drawing>
         <wp:inline distB="114300" distT="114300" distL="114300" distR="114300">
-          <wp:extent cx="1086657" cy="604838"/>
+          <wp:extent cx="1147763" cy="595954"/>
           <wp:effectExtent b="0" l="0" r="0" t="0"/>
-          <wp:docPr id="3" name="image1.png"/>
+          <wp:docPr id="1" name="image1.png"/>
           <a:graphic>
             <a:graphicData uri="http://schemas.openxmlformats.org/drawingml/2006/picture">
               <pic:pic>
@@ -612,7 +618,7 @@
                 <pic:spPr>
                   <a:xfrm>
                     <a:off x="0" y="0"/>
-                    <a:ext cx="1086657" cy="604838"/>
+                    <a:ext cx="1147763" cy="595954"/>
                   </a:xfrm>
                   <a:prstGeom prst="rect"/>
                   <a:ln/>
@@ -637,7 +643,7 @@
           <wp:extent cx="7805738" cy="146304"/>
           <wp:effectExtent b="0" l="0" r="0" t="0"/>
           <wp:wrapTopAndBottom distB="114300" distT="114300"/>
-          <wp:docPr id="1" name="image3.png"/>
+          <wp:docPr id="2" name="image3.png"/>
           <a:graphic>
             <a:graphicData uri="http://schemas.openxmlformats.org/drawingml/2006/picture">
               <pic:pic>

</xml_diff>